<commit_message>
experimetns on the new feature set added
</commit_message>
<xml_diff>
--- a/notebook/Final Results/2 years data/ANN/IRIS.docx
+++ b/notebook/Final Results/2 years data/ANN/IRIS.docx
@@ -238,7 +238,7 @@
         </w:rPr>
         <w:lastRenderedPageBreak/>
         <w:drawing>
-          <wp:anchor distT="0" distB="0" distL="114300" distR="114300" simplePos="0" relativeHeight="251659264" behindDoc="1" locked="0" layoutInCell="1" allowOverlap="1" wp14:anchorId="3DCF10C4" wp14:editId="78821DCC">
+          <wp:anchor distT="0" distB="0" distL="114300" distR="114300" simplePos="0" relativeHeight="251658240" behindDoc="1" locked="0" layoutInCell="1" allowOverlap="1" wp14:anchorId="3DCF10C4" wp14:editId="1943B5C2">
             <wp:simplePos x="0" y="0"/>
             <wp:positionH relativeFrom="page">
               <wp:posOffset>5776595</wp:posOffset>
@@ -308,7 +308,7 @@
         <mc:AlternateContent>
           <mc:Choice Requires="wpg">
             <w:drawing>
-              <wp:anchor distT="0" distB="0" distL="114300" distR="114300" simplePos="0" relativeHeight="251658240" behindDoc="0" locked="0" layoutInCell="1" allowOverlap="1" wp14:anchorId="44A0E591" wp14:editId="32BE2368">
+              <wp:anchor distT="0" distB="0" distL="114300" distR="114300" simplePos="0" relativeHeight="251657216" behindDoc="0" locked="0" layoutInCell="1" allowOverlap="1" wp14:anchorId="44A0E591" wp14:editId="55A09D21">
                 <wp:simplePos x="0" y="0"/>
                 <wp:positionH relativeFrom="column">
                   <wp:posOffset>0</wp:posOffset>
@@ -494,7 +494,7 @@
           </mc:Choice>
           <mc:Fallback>
             <w:pict>
-              <v:group w14:anchorId="6D9FC90B" id="Group 11" o:spid="_x0000_s1026" style="position:absolute;margin-left:0;margin-top:22.5pt;width:6in;height:410.75pt;z-index:251658240" coordsize="54864,52165" o:gfxdata="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">
+              <v:group w14:anchorId="714EBB62" id="Group 11" o:spid="_x0000_s1026" style="position:absolute;margin-left:0;margin-top:22.5pt;width:6in;height:410.75pt;z-index:251657216" coordsize="54864,52165" o:gfxdata="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">
                 <v:shapetype id="_x0000_t75" coordsize="21600,21600" o:spt="75" o:preferrelative="t" path="m@4@5l@4@11@9@11@9@5xe" filled="f" stroked="f">
                   <v:stroke joinstyle="miter"/>
                   <v:formulas>
@@ -544,74 +544,32 @@
         </w:numPr>
       </w:pPr>
       <w:r>
-        <w:rPr>
-          <w:noProof/>
-        </w:rPr>
         <w:lastRenderedPageBreak/>
-        <w:drawing>
-          <wp:anchor distT="0" distB="0" distL="114300" distR="114300" simplePos="0" relativeHeight="251664384" behindDoc="1" locked="0" layoutInCell="1" allowOverlap="1" wp14:anchorId="655DF5D3" wp14:editId="0FDECB68">
-            <wp:simplePos x="0" y="0"/>
-            <wp:positionH relativeFrom="column">
-              <wp:posOffset>4467225</wp:posOffset>
-            </wp:positionH>
-            <wp:positionV relativeFrom="paragraph">
-              <wp:posOffset>2945130</wp:posOffset>
-            </wp:positionV>
-            <wp:extent cx="3924300" cy="2995295"/>
-            <wp:effectExtent l="0" t="0" r="0" b="0"/>
-            <wp:wrapTight wrapText="bothSides">
-              <wp:wrapPolygon edited="0">
-                <wp:start x="0" y="0"/>
-                <wp:lineTo x="0" y="21431"/>
-                <wp:lineTo x="21495" y="21431"/>
-                <wp:lineTo x="21495" y="0"/>
-                <wp:lineTo x="0" y="0"/>
-              </wp:wrapPolygon>
-            </wp:wrapTight>
-            <wp:docPr id="22" name="Picture 22"/>
-            <wp:cNvGraphicFramePr>
-              <a:graphicFrameLocks xmlns:a="http://schemas.openxmlformats.org/drawingml/2006/main" noChangeAspect="1"/>
-            </wp:cNvGraphicFramePr>
-            <a:graphic xmlns:a="http://schemas.openxmlformats.org/drawingml/2006/main">
-              <a:graphicData uri="http://schemas.openxmlformats.org/drawingml/2006/picture">
-                <pic:pic xmlns:pic="http://schemas.openxmlformats.org/drawingml/2006/picture">
-                  <pic:nvPicPr>
-                    <pic:cNvPr id="1" name=""/>
-                    <pic:cNvPicPr/>
-                  </pic:nvPicPr>
-                  <pic:blipFill>
-                    <a:blip r:embed="rId16">
-                      <a:extLst>
-                        <a:ext uri="{28A0092B-C50C-407E-A947-70E740481C1C}">
-                          <a14:useLocalDpi xmlns:a14="http://schemas.microsoft.com/office/drawing/2010/main" val="0"/>
-                        </a:ext>
-                      </a:extLst>
-                    </a:blip>
-                    <a:stretch>
-                      <a:fillRect/>
-                    </a:stretch>
-                  </pic:blipFill>
-                  <pic:spPr>
-                    <a:xfrm>
-                      <a:off x="0" y="0"/>
-                      <a:ext cx="3924300" cy="2995295"/>
-                    </a:xfrm>
-                    <a:prstGeom prst="rect">
-                      <a:avLst/>
-                    </a:prstGeom>
-                  </pic:spPr>
-                </pic:pic>
-              </a:graphicData>
-            </a:graphic>
-            <wp14:sizeRelH relativeFrom="margin">
-              <wp14:pctWidth>0</wp14:pctWidth>
-            </wp14:sizeRelH>
-            <wp14:sizeRelV relativeFrom="margin">
-              <wp14:pctHeight>0</wp14:pctHeight>
-            </wp14:sizeRelV>
-          </wp:anchor>
-        </w:drawing>
+        <w:t>Pima Indian diabetes dataset</w:t>
       </w:r>
+    </w:p>
+    <w:p>
+      <w:r>
+        <w:br w:type="page"/>
+      </w:r>
+    </w:p>
+    <w:p>
+      <w:pPr>
+        <w:pStyle w:val="ListParagraph"/>
+        <w:numPr>
+          <w:ilvl w:val="0"/>
+          <w:numId w:val="1"/>
+        </w:numPr>
+      </w:pPr>
+      <w:r>
+        <w:lastRenderedPageBreak/>
+        <w:t>Diabetes dataset (Our dataset)</w:t>
+      </w:r>
+    </w:p>
+    <w:p>
+      <w:pPr>
+        <w:pStyle w:val="ListParagraph"/>
+      </w:pPr>
       <w:r>
         <w:rPr>
           <w:noProof/>
@@ -619,78 +577,75 @@
         <mc:AlternateContent>
           <mc:Choice Requires="wpg">
             <w:drawing>
-              <wp:anchor distT="0" distB="0" distL="114300" distR="114300" simplePos="0" relativeHeight="251663360" behindDoc="0" locked="0" layoutInCell="1" allowOverlap="1" wp14:anchorId="1C6CD183" wp14:editId="315300C6">
+              <wp:anchor distT="0" distB="0" distL="114300" distR="114300" simplePos="0" relativeHeight="251668480" behindDoc="0" locked="0" layoutInCell="1" allowOverlap="1" wp14:anchorId="202A4538" wp14:editId="557877ED">
                 <wp:simplePos x="0" y="0"/>
-                <wp:positionH relativeFrom="page">
-                  <wp:posOffset>333375</wp:posOffset>
+                <wp:positionH relativeFrom="column">
+                  <wp:posOffset>-619125</wp:posOffset>
                 </wp:positionH>
                 <wp:positionV relativeFrom="paragraph">
-                  <wp:posOffset>304800</wp:posOffset>
+                  <wp:posOffset>117475</wp:posOffset>
                 </wp:positionV>
-                <wp:extent cx="9515475" cy="5334000"/>
-                <wp:effectExtent l="0" t="0" r="9525" b="0"/>
+                <wp:extent cx="9515475" cy="5633720"/>
+                <wp:effectExtent l="0" t="0" r="9525" b="5080"/>
                 <wp:wrapTight wrapText="bothSides">
                   <wp:wrapPolygon edited="0">
                     <wp:start x="5362" y="0"/>
-                    <wp:lineTo x="130" y="386"/>
-                    <wp:lineTo x="0" y="1003"/>
-                    <wp:lineTo x="346" y="1311"/>
-                    <wp:lineTo x="43" y="1851"/>
-                    <wp:lineTo x="43" y="2083"/>
-                    <wp:lineTo x="346" y="2546"/>
-                    <wp:lineTo x="43" y="3009"/>
-                    <wp:lineTo x="43" y="3163"/>
-                    <wp:lineTo x="346" y="3780"/>
-                    <wp:lineTo x="43" y="4011"/>
-                    <wp:lineTo x="43" y="4320"/>
-                    <wp:lineTo x="346" y="5014"/>
-                    <wp:lineTo x="43" y="5169"/>
-                    <wp:lineTo x="43" y="5400"/>
-                    <wp:lineTo x="346" y="6249"/>
-                    <wp:lineTo x="86" y="6249"/>
-                    <wp:lineTo x="0" y="6480"/>
-                    <wp:lineTo x="0" y="9797"/>
-                    <wp:lineTo x="130" y="9951"/>
-                    <wp:lineTo x="865" y="10183"/>
-                    <wp:lineTo x="9254" y="11186"/>
-                    <wp:lineTo x="10811" y="11186"/>
-                    <wp:lineTo x="130" y="11494"/>
-                    <wp:lineTo x="0" y="12034"/>
-                    <wp:lineTo x="346" y="12420"/>
-                    <wp:lineTo x="173" y="12960"/>
-                    <wp:lineTo x="0" y="13654"/>
-                    <wp:lineTo x="346" y="14889"/>
-                    <wp:lineTo x="43" y="15043"/>
-                    <wp:lineTo x="43" y="15274"/>
-                    <wp:lineTo x="346" y="16123"/>
-                    <wp:lineTo x="43" y="16663"/>
-                    <wp:lineTo x="43" y="16894"/>
-                    <wp:lineTo x="346" y="17357"/>
-                    <wp:lineTo x="43" y="18283"/>
-                    <wp:lineTo x="43" y="18591"/>
-                    <wp:lineTo x="346" y="18591"/>
-                    <wp:lineTo x="346" y="19826"/>
-                    <wp:lineTo x="43" y="19826"/>
-                    <wp:lineTo x="86" y="20983"/>
-                    <wp:lineTo x="519" y="21060"/>
-                    <wp:lineTo x="605" y="21446"/>
-                    <wp:lineTo x="7654" y="21523"/>
-                    <wp:lineTo x="10465" y="21523"/>
-                    <wp:lineTo x="10724" y="21060"/>
-                    <wp:lineTo x="10854" y="20674"/>
-                    <wp:lineTo x="10811" y="11186"/>
-                    <wp:lineTo x="13103" y="11186"/>
-                    <wp:lineTo x="21103" y="10260"/>
-                    <wp:lineTo x="21103" y="9951"/>
-                    <wp:lineTo x="21492" y="9951"/>
-                    <wp:lineTo x="21578" y="9720"/>
-                    <wp:lineTo x="21578" y="463"/>
-                    <wp:lineTo x="17600" y="231"/>
+                    <wp:lineTo x="130" y="365"/>
+                    <wp:lineTo x="0" y="950"/>
+                    <wp:lineTo x="346" y="1242"/>
+                    <wp:lineTo x="43" y="1753"/>
+                    <wp:lineTo x="43" y="1972"/>
+                    <wp:lineTo x="346" y="2410"/>
+                    <wp:lineTo x="43" y="2849"/>
+                    <wp:lineTo x="43" y="2995"/>
+                    <wp:lineTo x="346" y="3579"/>
+                    <wp:lineTo x="43" y="3798"/>
+                    <wp:lineTo x="43" y="4090"/>
+                    <wp:lineTo x="346" y="4748"/>
+                    <wp:lineTo x="43" y="4894"/>
+                    <wp:lineTo x="43" y="5113"/>
+                    <wp:lineTo x="346" y="5916"/>
+                    <wp:lineTo x="86" y="5916"/>
+                    <wp:lineTo x="0" y="6135"/>
+                    <wp:lineTo x="0" y="9276"/>
+                    <wp:lineTo x="130" y="9422"/>
+                    <wp:lineTo x="865" y="9641"/>
+                    <wp:lineTo x="9730" y="10591"/>
+                    <wp:lineTo x="11373" y="10591"/>
+                    <wp:lineTo x="130" y="10883"/>
+                    <wp:lineTo x="0" y="11394"/>
+                    <wp:lineTo x="346" y="11759"/>
+                    <wp:lineTo x="173" y="12271"/>
+                    <wp:lineTo x="0" y="12928"/>
+                    <wp:lineTo x="346" y="14096"/>
+                    <wp:lineTo x="43" y="14243"/>
+                    <wp:lineTo x="43" y="14462"/>
+                    <wp:lineTo x="346" y="15265"/>
+                    <wp:lineTo x="43" y="15776"/>
+                    <wp:lineTo x="43" y="15995"/>
+                    <wp:lineTo x="346" y="16434"/>
+                    <wp:lineTo x="43" y="17310"/>
+                    <wp:lineTo x="43" y="17602"/>
+                    <wp:lineTo x="346" y="17602"/>
+                    <wp:lineTo x="346" y="18771"/>
+                    <wp:lineTo x="43" y="18771"/>
+                    <wp:lineTo x="86" y="19867"/>
+                    <wp:lineTo x="519" y="19940"/>
+                    <wp:lineTo x="605" y="20305"/>
+                    <wp:lineTo x="11373" y="21108"/>
+                    <wp:lineTo x="11373" y="21546"/>
+                    <wp:lineTo x="20411" y="21546"/>
+                    <wp:lineTo x="20454" y="10591"/>
+                    <wp:lineTo x="21103" y="9495"/>
+                    <wp:lineTo x="21492" y="9422"/>
+                    <wp:lineTo x="21578" y="9203"/>
+                    <wp:lineTo x="21578" y="438"/>
+                    <wp:lineTo x="17600" y="219"/>
                     <wp:lineTo x="5535" y="0"/>
                     <wp:lineTo x="5362" y="0"/>
                   </wp:wrapPolygon>
                 </wp:wrapTight>
-                <wp:docPr id="21" name="Group 21"/>
+                <wp:docPr id="3" name="Group 3"/>
                 <wp:cNvGraphicFramePr/>
                 <a:graphic xmlns:a="http://schemas.openxmlformats.org/drawingml/2006/main">
                   <a:graphicData uri="http://schemas.microsoft.com/office/word/2010/wordprocessingGroup">
@@ -699,82 +654,128 @@
                       <wpg:grpSpPr>
                         <a:xfrm>
                           <a:off x="0" y="0"/>
-                          <a:ext cx="9515475" cy="5334000"/>
+                          <a:ext cx="9515475" cy="5633720"/>
                           <a:chOff x="0" y="0"/>
-                          <a:chExt cx="8229600" cy="4172585"/>
+                          <a:chExt cx="9515475" cy="5633720"/>
                         </a:xfrm>
                       </wpg:grpSpPr>
+                      <wpg:grpSp>
+                        <wpg:cNvPr id="21" name="Group 21"/>
+                        <wpg:cNvGrpSpPr/>
+                        <wpg:grpSpPr>
+                          <a:xfrm>
+                            <a:off x="0" y="0"/>
+                            <a:ext cx="9515475" cy="5334000"/>
+                            <a:chOff x="0" y="0"/>
+                            <a:chExt cx="8229600" cy="4172585"/>
+                          </a:xfrm>
+                        </wpg:grpSpPr>
+                        <pic:pic xmlns:pic="http://schemas.openxmlformats.org/drawingml/2006/picture">
+                          <pic:nvPicPr>
+                            <pic:cNvPr id="18" name="Picture 18"/>
+                            <pic:cNvPicPr>
+                              <a:picLocks noChangeAspect="1"/>
+                            </pic:cNvPicPr>
+                          </pic:nvPicPr>
+                          <pic:blipFill>
+                            <a:blip r:embed="rId16">
+                              <a:extLst>
+                                <a:ext uri="{28A0092B-C50C-407E-A947-70E740481C1C}">
+                                  <a14:useLocalDpi xmlns:a14="http://schemas.microsoft.com/office/drawing/2010/main" val="0"/>
+                                </a:ext>
+                              </a:extLst>
+                            </a:blip>
+                            <a:srcRect/>
+                            <a:stretch>
+                              <a:fillRect/>
+                            </a:stretch>
+                          </pic:blipFill>
+                          <pic:spPr bwMode="auto">
+                            <a:xfrm>
+                              <a:off x="0" y="0"/>
+                              <a:ext cx="4114800" cy="2000885"/>
+                            </a:xfrm>
+                            <a:prstGeom prst="rect">
+                              <a:avLst/>
+                            </a:prstGeom>
+                            <a:noFill/>
+                            <a:ln>
+                              <a:noFill/>
+                            </a:ln>
+                          </pic:spPr>
+                        </pic:pic>
+                        <pic:pic xmlns:pic="http://schemas.openxmlformats.org/drawingml/2006/picture">
+                          <pic:nvPicPr>
+                            <pic:cNvPr id="19" name="Picture 19"/>
+                            <pic:cNvPicPr>
+                              <a:picLocks noChangeAspect="1"/>
+                            </pic:cNvPicPr>
+                          </pic:nvPicPr>
+                          <pic:blipFill>
+                            <a:blip r:embed="rId17">
+                              <a:extLst>
+                                <a:ext uri="{28A0092B-C50C-407E-A947-70E740481C1C}">
+                                  <a14:useLocalDpi xmlns:a14="http://schemas.microsoft.com/office/drawing/2010/main" val="0"/>
+                                </a:ext>
+                              </a:extLst>
+                            </a:blip>
+                            <a:srcRect/>
+                            <a:stretch>
+                              <a:fillRect/>
+                            </a:stretch>
+                          </pic:blipFill>
+                          <pic:spPr bwMode="auto">
+                            <a:xfrm>
+                              <a:off x="4114800" y="9525"/>
+                              <a:ext cx="4114800" cy="1981200"/>
+                            </a:xfrm>
+                            <a:prstGeom prst="rect">
+                              <a:avLst/>
+                            </a:prstGeom>
+                            <a:noFill/>
+                            <a:ln>
+                              <a:noFill/>
+                            </a:ln>
+                          </pic:spPr>
+                        </pic:pic>
+                        <pic:pic xmlns:pic="http://schemas.openxmlformats.org/drawingml/2006/picture">
+                          <pic:nvPicPr>
+                            <pic:cNvPr id="20" name="Picture 20"/>
+                            <pic:cNvPicPr>
+                              <a:picLocks noChangeAspect="1"/>
+                            </pic:cNvPicPr>
+                          </pic:nvPicPr>
+                          <pic:blipFill>
+                            <a:blip r:embed="rId18">
+                              <a:extLst>
+                                <a:ext uri="{28A0092B-C50C-407E-A947-70E740481C1C}">
+                                  <a14:useLocalDpi xmlns:a14="http://schemas.microsoft.com/office/drawing/2010/main" val="0"/>
+                                </a:ext>
+                              </a:extLst>
+                            </a:blip>
+                            <a:srcRect/>
+                            <a:stretch>
+                              <a:fillRect/>
+                            </a:stretch>
+                          </pic:blipFill>
+                          <pic:spPr bwMode="auto">
+                            <a:xfrm>
+                              <a:off x="0" y="2171700"/>
+                              <a:ext cx="4114800" cy="2000885"/>
+                            </a:xfrm>
+                            <a:prstGeom prst="rect">
+                              <a:avLst/>
+                            </a:prstGeom>
+                            <a:noFill/>
+                            <a:ln>
+                              <a:noFill/>
+                            </a:ln>
+                          </pic:spPr>
+                        </pic:pic>
+                      </wpg:grpSp>
                       <pic:pic xmlns:pic="http://schemas.openxmlformats.org/drawingml/2006/picture">
                         <pic:nvPicPr>
-                          <pic:cNvPr id="18" name="Picture 18"/>
-                          <pic:cNvPicPr>
-                            <a:picLocks noChangeAspect="1"/>
-                          </pic:cNvPicPr>
-                        </pic:nvPicPr>
-                        <pic:blipFill>
-                          <a:blip r:embed="rId17">
-                            <a:extLst>
-                              <a:ext uri="{28A0092B-C50C-407E-A947-70E740481C1C}">
-                                <a14:useLocalDpi xmlns:a14="http://schemas.microsoft.com/office/drawing/2010/main" val="0"/>
-                              </a:ext>
-                            </a:extLst>
-                          </a:blip>
-                          <a:srcRect/>
-                          <a:stretch>
-                            <a:fillRect/>
-                          </a:stretch>
-                        </pic:blipFill>
-                        <pic:spPr bwMode="auto">
-                          <a:xfrm>
-                            <a:off x="0" y="0"/>
-                            <a:ext cx="4114800" cy="2000885"/>
-                          </a:xfrm>
-                          <a:prstGeom prst="rect">
-                            <a:avLst/>
-                          </a:prstGeom>
-                          <a:noFill/>
-                          <a:ln>
-                            <a:noFill/>
-                          </a:ln>
-                        </pic:spPr>
-                      </pic:pic>
-                      <pic:pic xmlns:pic="http://schemas.openxmlformats.org/drawingml/2006/picture">
-                        <pic:nvPicPr>
-                          <pic:cNvPr id="19" name="Picture 19"/>
-                          <pic:cNvPicPr>
-                            <a:picLocks noChangeAspect="1"/>
-                          </pic:cNvPicPr>
-                        </pic:nvPicPr>
-                        <pic:blipFill>
-                          <a:blip r:embed="rId18">
-                            <a:extLst>
-                              <a:ext uri="{28A0092B-C50C-407E-A947-70E740481C1C}">
-                                <a14:useLocalDpi xmlns:a14="http://schemas.microsoft.com/office/drawing/2010/main" val="0"/>
-                              </a:ext>
-                            </a:extLst>
-                          </a:blip>
-                          <a:srcRect/>
-                          <a:stretch>
-                            <a:fillRect/>
-                          </a:stretch>
-                        </pic:blipFill>
-                        <pic:spPr bwMode="auto">
-                          <a:xfrm>
-                            <a:off x="4114800" y="9525"/>
-                            <a:ext cx="4114800" cy="1981200"/>
-                          </a:xfrm>
-                          <a:prstGeom prst="rect">
-                            <a:avLst/>
-                          </a:prstGeom>
-                          <a:noFill/>
-                          <a:ln>
-                            <a:noFill/>
-                          </a:ln>
-                        </pic:spPr>
-                      </pic:pic>
-                      <pic:pic xmlns:pic="http://schemas.openxmlformats.org/drawingml/2006/picture">
-                        <pic:nvPicPr>
-                          <pic:cNvPr id="20" name="Picture 20"/>
+                          <pic:cNvPr id="22" name="Picture 22"/>
                           <pic:cNvPicPr>
                             <a:picLocks noChangeAspect="1"/>
                           </pic:cNvPicPr>
@@ -787,57 +788,48 @@
                               </a:ext>
                             </a:extLst>
                           </a:blip>
-                          <a:srcRect/>
                           <a:stretch>
                             <a:fillRect/>
                           </a:stretch>
                         </pic:blipFill>
-                        <pic:spPr bwMode="auto">
+                        <pic:spPr>
                           <a:xfrm>
-                            <a:off x="0" y="2171700"/>
-                            <a:ext cx="4114800" cy="2000885"/>
+                            <a:off x="5048250" y="2638425"/>
+                            <a:ext cx="3924300" cy="2995295"/>
                           </a:xfrm>
                           <a:prstGeom prst="rect">
                             <a:avLst/>
                           </a:prstGeom>
-                          <a:noFill/>
-                          <a:ln>
-                            <a:noFill/>
-                          </a:ln>
                         </pic:spPr>
                       </pic:pic>
                     </wpg:wgp>
                   </a:graphicData>
                 </a:graphic>
-                <wp14:sizeRelH relativeFrom="margin">
-                  <wp14:pctWidth>0</wp14:pctWidth>
-                </wp14:sizeRelH>
-                <wp14:sizeRelV relativeFrom="margin">
-                  <wp14:pctHeight>0</wp14:pctHeight>
-                </wp14:sizeRelV>
               </wp:anchor>
             </w:drawing>
           </mc:Choice>
           <mc:Fallback>
             <w:pict>
-              <v:group w14:anchorId="4B4783C3" id="Group 21" o:spid="_x0000_s1026" style="position:absolute;margin-left:26.25pt;margin-top:24pt;width:749.25pt;height:420pt;z-index:251663360;mso-position-horizontal-relative:page;mso-width-relative:margin;mso-height-relative:margin" coordsize="82296,41725" o:gfxdata="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">
-                <v:shape id="Picture 18" o:spid="_x0000_s1027" type="#_x0000_t75" style="position:absolute;width:41148;height:20008;visibility:visible;mso-wrap-style:square" o:gfxdata="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">
-                  <v:imagedata r:id="rId20" o:title=""/>
+              <v:group w14:anchorId="1B323FA3" id="Group 3" o:spid="_x0000_s1026" style="position:absolute;margin-left:-48.75pt;margin-top:9.25pt;width:749.25pt;height:443.6pt;z-index:251668480" coordsize="95154,56337" o:gfxdata="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">
+                <v:group id="Group 21" o:spid="_x0000_s1027" style="position:absolute;width:95154;height:53340" coordsize="82296,41725" o:gfxdata="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">
+                  <v:shape id="Picture 18" o:spid="_x0000_s1028" type="#_x0000_t75" style="position:absolute;width:41148;height:20008;visibility:visible;mso-wrap-style:square" o:gfxdata="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">
+                    <v:imagedata r:id="rId20" o:title=""/>
+                  </v:shape>
+                  <v:shape id="Picture 19" o:spid="_x0000_s1029" type="#_x0000_t75" style="position:absolute;left:41148;top:95;width:41148;height:19812;visibility:visible;mso-wrap-style:square" o:gfxdata="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">
+                    <v:imagedata r:id="rId21" o:title=""/>
+                  </v:shape>
+                  <v:shape id="Picture 20" o:spid="_x0000_s1030" type="#_x0000_t75" style="position:absolute;top:21717;width:41148;height:20008;visibility:visible;mso-wrap-style:square" o:gfxdata="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">
+                    <v:imagedata r:id="rId22" o:title=""/>
+                  </v:shape>
+                </v:group>
+                <v:shape id="Picture 22" o:spid="_x0000_s1031" type="#_x0000_t75" style="position:absolute;left:50482;top:26384;width:39243;height:29953;visibility:visible;mso-wrap-style:square" o:gfxdata="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">
+                  <v:imagedata r:id="rId23" o:title=""/>
                 </v:shape>
-                <v:shape id="Picture 19" o:spid="_x0000_s1028" type="#_x0000_t75" style="position:absolute;left:41148;top:95;width:41148;height:19812;visibility:visible;mso-wrap-style:square" o:gfxdata="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">
-                  <v:imagedata r:id="rId21" o:title=""/>
-                </v:shape>
-                <v:shape id="Picture 20" o:spid="_x0000_s1029" type="#_x0000_t75" style="position:absolute;top:21717;width:41148;height:20008;visibility:visible;mso-wrap-style:square" o:gfxdata="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">
-                  <v:imagedata r:id="rId22" o:title=""/>
-                </v:shape>
-                <w10:wrap type="tight" anchorx="page"/>
+                <w10:wrap type="tight"/>
               </v:group>
             </w:pict>
           </mc:Fallback>
         </mc:AlternateContent>
-      </w:r>
-      <w:r>
-        <w:t>Pima Indian diabetes dataset</w:t>
       </w:r>
     </w:p>
     <w:p/>
@@ -850,7 +842,6 @@
         </w:numPr>
       </w:pPr>
       <w:r>
-        <w:lastRenderedPageBreak/>
         <w:t>Example from the blog</w:t>
       </w:r>
     </w:p>
@@ -898,7 +889,7 @@
                     </pic:cNvPicPr>
                   </pic:nvPicPr>
                   <pic:blipFill>
-                    <a:blip r:embed="rId23" cstate="print">
+                    <a:blip r:embed="rId24" cstate="print">
                       <a:extLst>
                         <a:ext uri="{28A0092B-C50C-407E-A947-70E740481C1C}">
                           <a14:useLocalDpi xmlns:a14="http://schemas.microsoft.com/office/drawing/2010/main" val="0"/>
@@ -976,7 +967,7 @@
                     </pic:cNvPicPr>
                   </pic:nvPicPr>
                   <pic:blipFill>
-                    <a:blip r:embed="rId24" cstate="print">
+                    <a:blip r:embed="rId25" cstate="print">
                       <a:extLst>
                         <a:ext uri="{28A0092B-C50C-407E-A947-70E740481C1C}">
                           <a14:useLocalDpi xmlns:a14="http://schemas.microsoft.com/office/drawing/2010/main" val="0"/>

</xml_diff>